<commit_message>
Added NI CompactRIO to matrix and added NI Compact RIO & EtherCAT 18 to Install Document.
</commit_message>
<xml_diff>
--- a/LabVIEW Install Documentation/Supporting Documents/Sub Guide/Y Drive Quick Start Guide.docx
+++ b/LabVIEW Install Documentation/Supporting Documents/Sub Guide/Y Drive Quick Start Guide.docx
@@ -126,7 +126,7 @@
           <w:i/>
           <w:sz w:val="20"/>
         </w:rPr>
-        <w:t>National Instruments LabVIEW Install Quick Reference Guide</w:t>
+        <w:t>Y Drive Quick Start Guide</w:t>
       </w:r>
       <w:r>
         <w:rPr>
@@ -154,19 +154,15 @@
         <w:pStyle w:val="Heading1"/>
         <w:spacing w:before="240" w:after="0"/>
         <w:rPr>
-          <w:b/>
-          <w:bCs/>
           <w:color w:val="215E99" w:themeColor="text2" w:themeTint="BF"/>
           <w:sz w:val="32"/>
           <w:szCs w:val="32"/>
           <w:u w:val="single"/>
         </w:rPr>
       </w:pPr>
-      <w:bookmarkStart w:id="0" w:name="_Toc171431807"/>
-      <w:r>
-        <w:rPr>
-          <w:b/>
-          <w:bCs/>
+      <w:bookmarkStart w:id="0" w:name="_Toc171489821"/>
+      <w:r>
+        <w:rPr>
           <w:color w:val="215E99" w:themeColor="text2" w:themeTint="BF"/>
           <w:sz w:val="32"/>
           <w:szCs w:val="32"/>
@@ -230,14 +226,11 @@
           <w:r>
             <w:fldChar w:fldCharType="separate"/>
           </w:r>
-          <w:hyperlink w:anchor="_Toc171431807" w:history="1">
+          <w:hyperlink w:anchor="_Toc171489821" w:history="1">
             <w:r>
               <w:rPr>
                 <w:rStyle w:val="Hyperlink"/>
-                <w:b/>
-                <w:bCs/>
-                <w:noProof/>
-                <w:color w:val="68A0B0" w:themeColor="hyperlink" w:themeTint="BF"/>
+                <w:noProof/>
               </w:rPr>
               <w:t>TABLE OF CONTENTS</w:t>
             </w:r>
@@ -260,7 +253,7 @@
                 <w:noProof/>
                 <w:webHidden/>
               </w:rPr>
-              <w:instrText xml:space="preserve"> PAGEREF _Toc171431807 \h </w:instrText>
+              <w:instrText xml:space="preserve"> PAGEREF _Toc171489821 \h </w:instrText>
             </w:r>
             <w:r>
               <w:rPr>
@@ -306,14 +299,11 @@
               <w14:ligatures w14:val="standardContextual"/>
             </w:rPr>
           </w:pPr>
-          <w:hyperlink w:anchor="_Toc171431808" w:history="1">
+          <w:hyperlink w:anchor="_Toc171489822" w:history="1">
             <w:r>
               <w:rPr>
                 <w:rStyle w:val="Hyperlink"/>
-                <w:b/>
-                <w:bCs/>
-                <w:noProof/>
-                <w:color w:val="68A0B0" w:themeColor="hyperlink" w:themeTint="BF"/>
+                <w:noProof/>
               </w:rPr>
               <w:t>REVISION LOG</w:t>
             </w:r>
@@ -336,7 +326,7 @@
                 <w:noProof/>
                 <w:webHidden/>
               </w:rPr>
-              <w:instrText xml:space="preserve"> PAGEREF _Toc171431808 \h </w:instrText>
+              <w:instrText xml:space="preserve"> PAGEREF _Toc171489822 \h </w:instrText>
             </w:r>
             <w:r>
               <w:rPr>
@@ -382,14 +372,11 @@
               <w14:ligatures w14:val="standardContextual"/>
             </w:rPr>
           </w:pPr>
-          <w:hyperlink w:anchor="_Toc171431809" w:history="1">
+          <w:hyperlink w:anchor="_Toc171489823" w:history="1">
             <w:r>
               <w:rPr>
                 <w:rStyle w:val="Hyperlink"/>
-                <w:b/>
-                <w:bCs/>
-                <w:noProof/>
-                <w:color w:val="68A0B0" w:themeColor="hyperlink" w:themeTint="BF"/>
+                <w:noProof/>
               </w:rPr>
               <w:t>PROCEDURE STATUS</w:t>
             </w:r>
@@ -412,7 +399,7 @@
                 <w:noProof/>
                 <w:webHidden/>
               </w:rPr>
-              <w:instrText xml:space="preserve"> PAGEREF _Toc171431809 \h </w:instrText>
+              <w:instrText xml:space="preserve"> PAGEREF _Toc171489823 \h </w:instrText>
             </w:r>
             <w:r>
               <w:rPr>
@@ -458,14 +445,11 @@
               <w14:ligatures w14:val="standardContextual"/>
             </w:rPr>
           </w:pPr>
-          <w:hyperlink w:anchor="_Toc171431810" w:history="1">
+          <w:hyperlink w:anchor="_Toc171489824" w:history="1">
             <w:r>
               <w:rPr>
                 <w:rStyle w:val="Hyperlink"/>
-                <w:b/>
-                <w:bCs/>
-                <w:noProof/>
-                <w:color w:val="68A0B0" w:themeColor="hyperlink" w:themeTint="BF"/>
+                <w:noProof/>
               </w:rPr>
               <w:t>REFERENCES</w:t>
             </w:r>
@@ -488,7 +472,7 @@
                 <w:noProof/>
                 <w:webHidden/>
               </w:rPr>
-              <w:instrText xml:space="preserve"> PAGEREF _Toc171431810 \h </w:instrText>
+              <w:instrText xml:space="preserve"> PAGEREF _Toc171489824 \h </w:instrText>
             </w:r>
             <w:r>
               <w:rPr>
@@ -534,14 +518,11 @@
               <w14:ligatures w14:val="standardContextual"/>
             </w:rPr>
           </w:pPr>
-          <w:hyperlink w:anchor="_Toc171431811" w:history="1">
+          <w:hyperlink w:anchor="_Toc171489825" w:history="1">
             <w:r>
               <w:rPr>
                 <w:rStyle w:val="Hyperlink"/>
-                <w:b/>
-                <w:bCs/>
-                <w:noProof/>
-                <w:color w:val="68A0B0" w:themeColor="hyperlink" w:themeTint="BF"/>
+                <w:noProof/>
               </w:rPr>
               <w:t>PURPOSE</w:t>
             </w:r>
@@ -564,7 +545,7 @@
                 <w:noProof/>
                 <w:webHidden/>
               </w:rPr>
-              <w:instrText xml:space="preserve"> PAGEREF _Toc171431811 \h </w:instrText>
+              <w:instrText xml:space="preserve"> PAGEREF _Toc171489825 \h </w:instrText>
             </w:r>
             <w:r>
               <w:rPr>
@@ -610,14 +591,11 @@
               <w14:ligatures w14:val="standardContextual"/>
             </w:rPr>
           </w:pPr>
-          <w:hyperlink w:anchor="_Toc171431812" w:history="1">
+          <w:hyperlink w:anchor="_Toc171489826" w:history="1">
             <w:r>
               <w:rPr>
                 <w:rStyle w:val="Hyperlink"/>
-                <w:b/>
-                <w:bCs/>
-                <w:noProof/>
-                <w:color w:val="68A0B0" w:themeColor="hyperlink" w:themeTint="BF"/>
+                <w:noProof/>
               </w:rPr>
               <w:t>SCOPE</w:t>
             </w:r>
@@ -640,7 +618,7 @@
                 <w:noProof/>
                 <w:webHidden/>
               </w:rPr>
-              <w:instrText xml:space="preserve"> PAGEREF _Toc171431812 \h </w:instrText>
+              <w:instrText xml:space="preserve"> PAGEREF _Toc171489826 \h </w:instrText>
             </w:r>
             <w:r>
               <w:rPr>
@@ -686,14 +664,11 @@
               <w14:ligatures w14:val="standardContextual"/>
             </w:rPr>
           </w:pPr>
-          <w:hyperlink w:anchor="_Toc171431813" w:history="1">
+          <w:hyperlink w:anchor="_Toc171489827" w:history="1">
             <w:r>
               <w:rPr>
                 <w:rStyle w:val="Hyperlink"/>
-                <w:b/>
-                <w:bCs/>
-                <w:noProof/>
-                <w:color w:val="68A0B0" w:themeColor="hyperlink" w:themeTint="BF"/>
+                <w:noProof/>
               </w:rPr>
               <w:t>PERSONNEL TRAINING AND QUALIFICATION</w:t>
             </w:r>
@@ -716,7 +691,7 @@
                 <w:noProof/>
                 <w:webHidden/>
               </w:rPr>
-              <w:instrText xml:space="preserve"> PAGEREF _Toc171431813 \h </w:instrText>
+              <w:instrText xml:space="preserve"> PAGEREF _Toc171489827 \h </w:instrText>
             </w:r>
             <w:r>
               <w:rPr>
@@ -762,14 +737,11 @@
               <w14:ligatures w14:val="standardContextual"/>
             </w:rPr>
           </w:pPr>
-          <w:hyperlink w:anchor="_Toc171431814" w:history="1">
+          <w:hyperlink w:anchor="_Toc171489828" w:history="1">
             <w:r>
               <w:rPr>
                 <w:rStyle w:val="Hyperlink"/>
-                <w:b/>
-                <w:bCs/>
-                <w:noProof/>
-                <w:color w:val="68A0B0" w:themeColor="hyperlink" w:themeTint="BF"/>
+                <w:noProof/>
               </w:rPr>
               <w:t>APPARATUS AND EQUIPMENT</w:t>
             </w:r>
@@ -792,7 +764,7 @@
                 <w:noProof/>
                 <w:webHidden/>
               </w:rPr>
-              <w:instrText xml:space="preserve"> PAGEREF _Toc171431814 \h </w:instrText>
+              <w:instrText xml:space="preserve"> PAGEREF _Toc171489828 \h </w:instrText>
             </w:r>
             <w:r>
               <w:rPr>
@@ -838,14 +810,84 @@
               <w14:ligatures w14:val="standardContextual"/>
             </w:rPr>
           </w:pPr>
-          <w:hyperlink w:anchor="_Toc171431815" w:history="1">
+          <w:hyperlink w:anchor="_Toc171489829" w:history="1">
             <w:r>
               <w:rPr>
                 <w:rStyle w:val="Hyperlink"/>
-                <w:b/>
-                <w:bCs/>
-                <w:noProof/>
-                <w:color w:val="68A0B0" w:themeColor="hyperlink" w:themeTint="BF"/>
+                <w:noProof/>
+              </w:rPr>
+              <w:t>PREREQUISITE</w:t>
+            </w:r>
+            <w:r>
+              <w:rPr>
+                <w:noProof/>
+                <w:webHidden/>
+              </w:rPr>
+              <w:tab/>
+            </w:r>
+            <w:r>
+              <w:rPr>
+                <w:noProof/>
+                <w:webHidden/>
+              </w:rPr>
+              <w:fldChar w:fldCharType="begin"/>
+            </w:r>
+            <w:r>
+              <w:rPr>
+                <w:noProof/>
+                <w:webHidden/>
+              </w:rPr>
+              <w:instrText xml:space="preserve"> PAGEREF _Toc171489829 \h </w:instrText>
+            </w:r>
+            <w:r>
+              <w:rPr>
+                <w:noProof/>
+                <w:webHidden/>
+              </w:rPr>
+            </w:r>
+            <w:r>
+              <w:rPr>
+                <w:noProof/>
+                <w:webHidden/>
+              </w:rPr>
+              <w:fldChar w:fldCharType="separate"/>
+            </w:r>
+            <w:r>
+              <w:rPr>
+                <w:noProof/>
+                <w:webHidden/>
+              </w:rPr>
+              <w:t>3</w:t>
+            </w:r>
+            <w:r>
+              <w:rPr>
+                <w:noProof/>
+                <w:webHidden/>
+              </w:rPr>
+              <w:fldChar w:fldCharType="end"/>
+            </w:r>
+          </w:hyperlink>
+        </w:p>
+        <w:p>
+          <w:pPr>
+            <w:pStyle w:val="TOC1"/>
+            <w:tabs>
+              <w:tab w:val="right" w:leader="dot" w:pos="10790"/>
+            </w:tabs>
+            <w:rPr>
+              <w:rFonts w:eastAsiaTheme="minorEastAsia"/>
+              <w:noProof/>
+              <w:kern w:val="2"/>
+              <w:sz w:val="24"/>
+              <w:szCs w:val="24"/>
+              <w14:ligatures w14:val="standardContextual"/>
+            </w:rPr>
+          </w:pPr>
+          <w:hyperlink w:anchor="_Toc171489830" w:history="1">
+            <w:r>
+              <w:rPr>
+                <w:rStyle w:val="Hyperlink"/>
+                <w:noProof/>
               </w:rPr>
               <w:t>PROCEDURE</w:t>
             </w:r>
@@ -868,7 +910,7 @@
                 <w:noProof/>
                 <w:webHidden/>
               </w:rPr>
-              <w:instrText xml:space="preserve"> PAGEREF _Toc171431815 \h </w:instrText>
+              <w:instrText xml:space="preserve"> PAGEREF _Toc171489830 \h </w:instrText>
             </w:r>
             <w:r>
               <w:rPr>
@@ -914,15 +956,13 @@
               <w14:ligatures w14:val="standardContextual"/>
             </w:rPr>
           </w:pPr>
-          <w:hyperlink w:anchor="_Toc171431816" w:history="1">
+          <w:hyperlink w:anchor="_Toc171489831" w:history="1">
             <w:r>
               <w:rPr>
                 <w:rStyle w:val="Hyperlink"/>
-                <w:b/>
-                <w:bCs/>
-                <w:noProof/>
-              </w:rPr>
-              <w:t>“Y” Drive Setup Make a quickstart Y Drive and Software Location.</w:t>
+                <w:noProof/>
+              </w:rPr>
+              <w:t>“Y” Drive Setup</w:t>
             </w:r>
             <w:r>
               <w:rPr>
@@ -943,7 +983,7 @@
                 <w:noProof/>
                 <w:webHidden/>
               </w:rPr>
-              <w:instrText xml:space="preserve"> PAGEREF _Toc171431816 \h </w:instrText>
+              <w:instrText xml:space="preserve"> PAGEREF _Toc171489831 \h </w:instrText>
             </w:r>
             <w:r>
               <w:rPr>
@@ -964,81 +1004,6 @@
                 <w:webHidden/>
               </w:rPr>
               <w:t>4</w:t>
-            </w:r>
-            <w:r>
-              <w:rPr>
-                <w:noProof/>
-                <w:webHidden/>
-              </w:rPr>
-              <w:fldChar w:fldCharType="end"/>
-            </w:r>
-          </w:hyperlink>
-        </w:p>
-        <w:p>
-          <w:pPr>
-            <w:pStyle w:val="TOC2"/>
-            <w:tabs>
-              <w:tab w:val="right" w:leader="dot" w:pos="10790"/>
-            </w:tabs>
-            <w:rPr>
-              <w:rFonts w:eastAsiaTheme="minorEastAsia"/>
-              <w:noProof/>
-              <w:kern w:val="2"/>
-              <w:sz w:val="24"/>
-              <w:szCs w:val="24"/>
-              <w14:ligatures w14:val="standardContextual"/>
-            </w:rPr>
-          </w:pPr>
-          <w:hyperlink w:anchor="_Toc171431817" w:history="1">
-            <w:r>
-              <w:rPr>
-                <w:rStyle w:val="Hyperlink"/>
-                <w:b/>
-                <w:bCs/>
-                <w:noProof/>
-              </w:rPr>
-              <w:t>Software Drive Location</w:t>
-            </w:r>
-            <w:r>
-              <w:rPr>
-                <w:noProof/>
-                <w:webHidden/>
-              </w:rPr>
-              <w:tab/>
-            </w:r>
-            <w:r>
-              <w:rPr>
-                <w:noProof/>
-                <w:webHidden/>
-              </w:rPr>
-              <w:fldChar w:fldCharType="begin"/>
-            </w:r>
-            <w:r>
-              <w:rPr>
-                <w:noProof/>
-                <w:webHidden/>
-              </w:rPr>
-              <w:instrText xml:space="preserve"> PAGEREF _Toc171431817 \h </w:instrText>
-            </w:r>
-            <w:r>
-              <w:rPr>
-                <w:noProof/>
-                <w:webHidden/>
-              </w:rPr>
-            </w:r>
-            <w:r>
-              <w:rPr>
-                <w:noProof/>
-                <w:webHidden/>
-              </w:rPr>
-              <w:fldChar w:fldCharType="separate"/>
-            </w:r>
-            <w:r>
-              <w:rPr>
-                <w:noProof/>
-                <w:webHidden/>
-              </w:rPr>
-              <w:t>6</w:t>
             </w:r>
             <w:r>
               <w:rPr>
@@ -1072,8 +1037,6 @@
         <w:pStyle w:val="Heading1"/>
         <w:spacing w:before="240" w:after="0"/>
         <w:rPr>
-          <w:b/>
-          <w:bCs/>
           <w:color w:val="215E99" w:themeColor="text2" w:themeTint="BF"/>
           <w:sz w:val="32"/>
           <w:szCs w:val="32"/>
@@ -1081,11 +1044,9 @@
         </w:rPr>
       </w:pPr>
       <w:bookmarkStart w:id="1" w:name="_Toc77764475"/>
-      <w:bookmarkStart w:id="2" w:name="_Toc171431808"/>
-      <w:r>
-        <w:rPr>
-          <w:b/>
-          <w:bCs/>
+      <w:bookmarkStart w:id="2" w:name="_Toc171489822"/>
+      <w:r>
+        <w:rPr>
           <w:color w:val="215E99" w:themeColor="text2" w:themeTint="BF"/>
           <w:sz w:val="32"/>
           <w:szCs w:val="32"/>
@@ -1333,19 +1294,15 @@
         <w:pStyle w:val="Heading1"/>
         <w:spacing w:before="240" w:after="0"/>
         <w:rPr>
-          <w:b/>
-          <w:bCs/>
           <w:color w:val="215E99" w:themeColor="text2" w:themeTint="BF"/>
           <w:sz w:val="32"/>
           <w:szCs w:val="32"/>
           <w:u w:val="single"/>
         </w:rPr>
       </w:pPr>
-      <w:bookmarkStart w:id="3" w:name="_Toc171431809"/>
-      <w:r>
-        <w:rPr>
-          <w:b/>
-          <w:bCs/>
+      <w:bookmarkStart w:id="3" w:name="_Toc171489823"/>
+      <w:r>
+        <w:rPr>
           <w:color w:val="215E99" w:themeColor="text2" w:themeTint="BF"/>
           <w:sz w:val="32"/>
           <w:szCs w:val="32"/>
@@ -1356,8 +1313,6 @@
       <w:bookmarkEnd w:id="3"/>
       <w:r>
         <w:rPr>
-          <w:b/>
-          <w:bCs/>
           <w:color w:val="215E99" w:themeColor="text2" w:themeTint="BF"/>
           <w:sz w:val="32"/>
           <w:szCs w:val="32"/>
@@ -1366,7 +1321,11 @@
         <w:t> </w:t>
       </w:r>
     </w:p>
-    <w:p/>
+    <w:p>
+      <w:pPr>
+        <w:spacing w:after="0"/>
+      </w:pPr>
+    </w:p>
     <w:p>
       <w:pPr>
         <w:pStyle w:val="paragraph"/>
@@ -1422,18 +1381,14 @@
         <w:pStyle w:val="Heading1"/>
         <w:spacing w:before="240" w:after="0"/>
         <w:rPr>
-          <w:b/>
-          <w:bCs/>
           <w:sz w:val="32"/>
           <w:szCs w:val="32"/>
           <w:u w:val="single"/>
         </w:rPr>
       </w:pPr>
-      <w:bookmarkStart w:id="4" w:name="_Toc171431810"/>
-      <w:r>
-        <w:rPr>
-          <w:b/>
-          <w:bCs/>
+      <w:bookmarkStart w:id="4" w:name="_Toc171489824"/>
+      <w:r>
+        <w:rPr>
           <w:color w:val="215E99" w:themeColor="text2" w:themeTint="BF"/>
           <w:sz w:val="32"/>
           <w:szCs w:val="32"/>
@@ -1444,8 +1399,6 @@
       <w:bookmarkEnd w:id="4"/>
       <w:r>
         <w:rPr>
-          <w:b/>
-          <w:bCs/>
           <w:sz w:val="32"/>
           <w:szCs w:val="32"/>
           <w:u w:val="single"/>
@@ -1455,22 +1408,64 @@
     </w:p>
     <w:p>
       <w:pPr>
+        <w:spacing w:after="0"/>
+      </w:pPr>
+    </w:p>
+    <w:p>
+      <w:pPr>
+        <w:pStyle w:val="ListParagraph"/>
+        <w:numPr>
+          <w:ilvl w:val="0"/>
+          <w:numId w:val="9"/>
+        </w:numPr>
+        <w:spacing w:after="0"/>
+      </w:pPr>
+      <w:hyperlink r:id="rId7" w:history="1">
+        <w:r>
+          <w:rPr>
+            <w:rStyle w:val="Hyperlink"/>
+          </w:rPr>
+          <w:t>https://jci.service-now.com/esc</w:t>
+        </w:r>
+      </w:hyperlink>
+    </w:p>
+    <w:p>
+      <w:pPr>
+        <w:pStyle w:val="ListParagraph"/>
+        <w:numPr>
+          <w:ilvl w:val="0"/>
+          <w:numId w:val="9"/>
+        </w:numPr>
+        <w:spacing w:after="0"/>
+      </w:pPr>
+      <w:hyperlink r:id="rId8" w:history="1">
+        <w:r>
+          <w:rPr>
+            <w:rStyle w:val="Hyperlink"/>
+          </w:rPr>
+          <w:t>\\c1823m003.go.johnsoncontrols.com\yorkdata\esg\Dept1892</w:t>
+        </w:r>
+      </w:hyperlink>
+    </w:p>
+    <w:p>
+      <w:pPr>
+        <w:spacing w:after="0"/>
+      </w:pPr>
+    </w:p>
+    <w:p>
+      <w:pPr>
         <w:pStyle w:val="Heading1"/>
         <w:spacing w:before="240" w:after="0"/>
         <w:rPr>
-          <w:b/>
-          <w:bCs/>
           <w:color w:val="215E99" w:themeColor="text2" w:themeTint="BF"/>
           <w:sz w:val="32"/>
           <w:szCs w:val="32"/>
           <w:u w:val="single"/>
         </w:rPr>
       </w:pPr>
-      <w:bookmarkStart w:id="5" w:name="_Toc171431811"/>
-      <w:r>
-        <w:rPr>
-          <w:b/>
-          <w:bCs/>
+      <w:bookmarkStart w:id="5" w:name="_Toc171489825"/>
+      <w:r>
+        <w:rPr>
           <w:color w:val="215E99" w:themeColor="text2" w:themeTint="BF"/>
           <w:sz w:val="32"/>
           <w:szCs w:val="32"/>
@@ -1481,8 +1476,6 @@
       <w:bookmarkEnd w:id="5"/>
       <w:r>
         <w:rPr>
-          <w:b/>
-          <w:bCs/>
           <w:color w:val="215E99" w:themeColor="text2" w:themeTint="BF"/>
           <w:sz w:val="32"/>
           <w:szCs w:val="32"/>
@@ -1493,22 +1486,34 @@
     </w:p>
     <w:p>
       <w:pPr>
+        <w:spacing w:after="0"/>
+      </w:pPr>
+    </w:p>
+    <w:p>
+      <w:pPr>
+        <w:spacing w:after="0"/>
+      </w:pPr>
+      <w:r>
+        <w:t xml:space="preserve">To gain access to the “Y Drive” </w:t>
+      </w:r>
+      <w:r>
+        <w:t>and be able to access important Test Lab Files and Folders.</w:t>
+      </w:r>
+    </w:p>
+    <w:p>
+      <w:pPr>
         <w:pStyle w:val="Heading1"/>
         <w:spacing w:before="240" w:after="0"/>
         <w:rPr>
-          <w:b/>
-          <w:bCs/>
           <w:color w:val="215E99" w:themeColor="text2" w:themeTint="BF"/>
           <w:sz w:val="32"/>
           <w:szCs w:val="32"/>
           <w:u w:val="single"/>
         </w:rPr>
       </w:pPr>
-      <w:bookmarkStart w:id="6" w:name="_Toc171431812"/>
-      <w:r>
-        <w:rPr>
-          <w:b/>
-          <w:bCs/>
+      <w:bookmarkStart w:id="6" w:name="_Toc171489826"/>
+      <w:r>
+        <w:rPr>
           <w:color w:val="215E99" w:themeColor="text2" w:themeTint="BF"/>
           <w:sz w:val="32"/>
           <w:szCs w:val="32"/>
@@ -1519,8 +1524,6 @@
       <w:bookmarkEnd w:id="6"/>
       <w:r>
         <w:rPr>
-          <w:b/>
-          <w:bCs/>
           <w:color w:val="215E99" w:themeColor="text2" w:themeTint="BF"/>
           <w:sz w:val="32"/>
           <w:szCs w:val="32"/>
@@ -1531,102 +1534,395 @@
     </w:p>
     <w:p>
       <w:pPr>
+        <w:spacing w:after="0"/>
+      </w:pPr>
+    </w:p>
+    <w:p>
+      <w:pPr>
+        <w:spacing w:after="0"/>
+      </w:pPr>
+      <w:r>
+        <w:rPr>
+          <w:rStyle w:val="normaltextrun"/>
+          <w:rFonts w:ascii="Calibri" w:hAnsi="Calibri" w:cs="Calibri"/>
+          <w:color w:val="000000" w:themeColor="text1"/>
+        </w:rPr>
+        <w:t xml:space="preserve">This procedure applies to all personnel who </w:t>
+      </w:r>
+      <w:r>
+        <w:rPr>
+          <w:rStyle w:val="normaltextrun"/>
+          <w:rFonts w:ascii="Calibri" w:hAnsi="Calibri" w:cs="Calibri"/>
+          <w:color w:val="000000" w:themeColor="text1"/>
+        </w:rPr>
+        <w:t>will be using</w:t>
+      </w:r>
+      <w:r>
+        <w:rPr>
+          <w:rStyle w:val="normaltextrun"/>
+          <w:rFonts w:ascii="Calibri" w:hAnsi="Calibri" w:cs="Calibri"/>
+          <w:color w:val="000000" w:themeColor="text1"/>
+        </w:rPr>
+        <w:t xml:space="preserve"> files and folders on the “Y Drive”.</w:t>
+      </w:r>
+    </w:p>
+    <w:p>
+      <w:pPr>
         <w:pStyle w:val="Heading1"/>
         <w:spacing w:before="240" w:after="0"/>
         <w:rPr>
-          <w:color w:val="215E99" w:themeColor="text2" w:themeTint="BF"/>
-          <w:sz w:val="32"/>
-          <w:szCs w:val="32"/>
-        </w:rPr>
-      </w:pPr>
-      <w:bookmarkStart w:id="7" w:name="_Toc171431813"/>
-      <w:r>
-        <w:rPr>
-          <w:b/>
-          <w:bCs/>
           <w:color w:val="215E99" w:themeColor="text2" w:themeTint="BF"/>
           <w:sz w:val="32"/>
           <w:szCs w:val="32"/>
           <w:u w:val="single"/>
         </w:rPr>
-        <w:t>PERSONNEL TRAINING AND QUALIFICATION</w:t>
-      </w:r>
-      <w:bookmarkEnd w:id="7"/>
-    </w:p>
-    <w:p>
-      <w:pPr>
-        <w:pStyle w:val="Heading1"/>
-        <w:spacing w:before="240" w:after="0"/>
-        <w:rPr>
-          <w:b/>
-          <w:bCs/>
+      </w:pPr>
+      <w:bookmarkStart w:id="7" w:name="_Toc171489827"/>
+      <w:r>
+        <w:rPr>
           <w:color w:val="215E99" w:themeColor="text2" w:themeTint="BF"/>
           <w:sz w:val="32"/>
           <w:szCs w:val="32"/>
           <w:u w:val="single"/>
         </w:rPr>
-      </w:pPr>
-      <w:bookmarkStart w:id="8" w:name="_Toc171431814"/>
-      <w:r>
-        <w:rPr>
-          <w:b/>
-          <w:bCs/>
+        <w:t>PERSONNEL TRAINING AND QUALIFICATION</w:t>
+      </w:r>
+      <w:bookmarkEnd w:id="7"/>
+    </w:p>
+    <w:p>
+      <w:pPr>
+        <w:spacing w:after="0"/>
+      </w:pPr>
+    </w:p>
+    <w:p>
+      <w:pPr>
+        <w:pStyle w:val="ListParagraph"/>
+        <w:numPr>
+          <w:ilvl w:val="0"/>
+          <w:numId w:val="8"/>
+        </w:numPr>
+        <w:rPr>
+          <w:sz w:val="24"/>
+          <w:szCs w:val="24"/>
+        </w:rPr>
+      </w:pPr>
+      <w:r>
+        <w:rPr>
+          <w:sz w:val="24"/>
+          <w:szCs w:val="24"/>
+        </w:rPr>
+        <w:t>A PC with:</w:t>
+      </w:r>
+    </w:p>
+    <w:p>
+      <w:pPr>
+        <w:pStyle w:val="ListParagraph"/>
+        <w:numPr>
+          <w:ilvl w:val="1"/>
+          <w:numId w:val="8"/>
+        </w:numPr>
+        <w:rPr>
+          <w:sz w:val="24"/>
+          <w:szCs w:val="24"/>
+        </w:rPr>
+      </w:pPr>
+      <w:r>
+        <w:rPr>
+          <w:sz w:val="24"/>
+          <w:szCs w:val="24"/>
+        </w:rPr>
+        <w:t>minimum system requirements</w:t>
+      </w:r>
+    </w:p>
+    <w:p>
+      <w:pPr>
+        <w:pStyle w:val="ListParagraph"/>
+        <w:numPr>
+          <w:ilvl w:val="1"/>
+          <w:numId w:val="8"/>
+        </w:numPr>
+        <w:rPr>
+          <w:sz w:val="24"/>
+          <w:szCs w:val="24"/>
+        </w:rPr>
+      </w:pPr>
+      <w:r>
+        <w:rPr>
+          <w:sz w:val="24"/>
+          <w:szCs w:val="24"/>
+        </w:rPr>
+        <w:t>Network Connection</w:t>
+      </w:r>
+    </w:p>
+    <w:p>
+      <w:pPr>
+        <w:pStyle w:val="ListParagraph"/>
+        <w:numPr>
+          <w:ilvl w:val="0"/>
+          <w:numId w:val="8"/>
+        </w:numPr>
+        <w:rPr>
+          <w:sz w:val="24"/>
+          <w:szCs w:val="24"/>
+        </w:rPr>
+      </w:pPr>
+      <w:r>
+        <w:rPr>
+          <w:sz w:val="24"/>
+          <w:szCs w:val="24"/>
+        </w:rPr>
+        <w:t xml:space="preserve">Access to </w:t>
+      </w:r>
+      <w:hyperlink r:id="rId9" w:history="1">
+        <w:r>
+          <w:rPr>
+            <w:rStyle w:val="Hyperlink"/>
+            <w:sz w:val="24"/>
+            <w:szCs w:val="24"/>
+          </w:rPr>
+          <w:t>Atlas</w:t>
+        </w:r>
+      </w:hyperlink>
+      <w:r>
+        <w:rPr>
+          <w:sz w:val="24"/>
+          <w:szCs w:val="24"/>
+        </w:rPr>
+        <w:t>.  For purpose of putting in a ticket.</w:t>
+      </w:r>
+    </w:p>
+    <w:p>
+      <w:pPr>
+        <w:pStyle w:val="Heading1"/>
+        <w:spacing w:before="240" w:after="0"/>
+        <w:rPr>
           <w:color w:val="215E99" w:themeColor="text2" w:themeTint="BF"/>
           <w:sz w:val="32"/>
           <w:szCs w:val="32"/>
           <w:u w:val="single"/>
         </w:rPr>
-        <w:t>APPARATUS AND EQUIPMENT</w:t>
-      </w:r>
-      <w:bookmarkEnd w:id="8"/>
-      <w:r>
-        <w:rPr>
-          <w:b/>
-          <w:bCs/>
+      </w:pPr>
+      <w:bookmarkStart w:id="8" w:name="_Toc171489828"/>
+      <w:r>
+        <w:rPr>
           <w:color w:val="215E99" w:themeColor="text2" w:themeTint="BF"/>
           <w:sz w:val="32"/>
           <w:szCs w:val="32"/>
           <w:u w:val="single"/>
         </w:rPr>
-        <w:t> </w:t>
-      </w:r>
-    </w:p>
-    <w:p/>
-    <w:p>
-      <w:pPr>
-        <w:spacing w:line="278" w:lineRule="auto"/>
-      </w:pPr>
-      <w:r>
-        <w:br w:type="page"/>
-      </w:r>
-    </w:p>
-    <w:p>
-      <w:pPr>
-        <w:pStyle w:val="Heading1"/>
-        <w:spacing w:before="240" w:after="0"/>
-        <w:rPr>
-          <w:b/>
-          <w:bCs/>
+        <w:t>APPARATUS AND EQUIPMENT</w:t>
+      </w:r>
+      <w:bookmarkEnd w:id="8"/>
+      <w:r>
+        <w:rPr>
           <w:color w:val="215E99" w:themeColor="text2" w:themeTint="BF"/>
           <w:sz w:val="32"/>
           <w:szCs w:val="32"/>
           <w:u w:val="single"/>
         </w:rPr>
-      </w:pPr>
-      <w:bookmarkStart w:id="9" w:name="_Toc171431815"/>
-      <w:r>
-        <w:rPr>
-          <w:b/>
-          <w:bCs/>
+        <w:t> </w:t>
+      </w:r>
+    </w:p>
+    <w:p>
+      <w:pPr>
+        <w:spacing w:after="0"/>
+      </w:pPr>
+    </w:p>
+    <w:p>
+      <w:r>
+        <w:t>Virtual Network Drive.</w:t>
+      </w:r>
+    </w:p>
+    <w:p>
+      <w:pPr>
+        <w:pStyle w:val="Heading1"/>
+        <w:spacing w:before="240" w:after="0"/>
+        <w:rPr>
           <w:color w:val="215E99" w:themeColor="text2" w:themeTint="BF"/>
           <w:sz w:val="32"/>
           <w:szCs w:val="32"/>
           <w:u w:val="single"/>
         </w:rPr>
+      </w:pPr>
+      <w:bookmarkStart w:id="9" w:name="_Toc171489829"/>
+      <w:r>
+        <w:rPr>
+          <w:color w:val="215E99" w:themeColor="text2" w:themeTint="BF"/>
+          <w:sz w:val="32"/>
+          <w:szCs w:val="32"/>
+          <w:u w:val="single"/>
+        </w:rPr>
+        <w:t>PR</w:t>
+      </w:r>
+      <w:r>
+        <w:rPr>
+          <w:color w:val="215E99" w:themeColor="text2" w:themeTint="BF"/>
+          <w:sz w:val="32"/>
+          <w:szCs w:val="32"/>
+          <w:u w:val="single"/>
+        </w:rPr>
+        <w:t>E</w:t>
+      </w:r>
+      <w:r>
+        <w:rPr>
+          <w:color w:val="215E99" w:themeColor="text2" w:themeTint="BF"/>
+          <w:sz w:val="32"/>
+          <w:szCs w:val="32"/>
+          <w:u w:val="single"/>
+        </w:rPr>
+        <w:t>RE</w:t>
+      </w:r>
+      <w:r>
+        <w:rPr>
+          <w:color w:val="215E99" w:themeColor="text2" w:themeTint="BF"/>
+          <w:sz w:val="32"/>
+          <w:szCs w:val="32"/>
+          <w:u w:val="single"/>
+        </w:rPr>
+        <w:t>Q</w:t>
+      </w:r>
+      <w:r>
+        <w:rPr>
+          <w:color w:val="215E99" w:themeColor="text2" w:themeTint="BF"/>
+          <w:sz w:val="32"/>
+          <w:szCs w:val="32"/>
+          <w:u w:val="single"/>
+        </w:rPr>
+        <w:t>UISITE</w:t>
+      </w:r>
+      <w:bookmarkEnd w:id="9"/>
+    </w:p>
+    <w:p>
+      <w:pPr>
+        <w:spacing w:after="0"/>
+      </w:pPr>
+    </w:p>
+    <w:p>
+      <w:r>
+        <w:t xml:space="preserve">Please put a request </w:t>
+      </w:r>
+      <w:r>
+        <w:t>into</w:t>
+      </w:r>
+      <w:r>
+        <w:t xml:space="preserve"> the IT Department for </w:t>
+      </w:r>
+      <w:r>
+        <w:t>“</w:t>
+      </w:r>
+      <w:r>
+        <w:t>PC and Tablet Software Services - Network Folder Paths</w:t>
+      </w:r>
+      <w:r>
+        <w:t xml:space="preserve">”.  </w:t>
+      </w:r>
+    </w:p>
+    <w:p>
+      <w:r>
+        <w:t xml:space="preserve">The specifics </w:t>
+      </w:r>
+      <w:r>
+        <w:t xml:space="preserve">for the ticket </w:t>
+      </w:r>
+      <w:r>
+        <w:t>should be:</w:t>
+      </w:r>
+    </w:p>
+    <w:p>
+      <w:r>
         <w:lastRenderedPageBreak/>
+        <w:t xml:space="preserve">* Requested </w:t>
+      </w:r>
+      <w:proofErr w:type="gramStart"/>
+      <w:r>
+        <w:t>For :</w:t>
+      </w:r>
+      <w:proofErr w:type="gramEnd"/>
+      <w:r>
+        <w:t xml:space="preserve">    </w:t>
+      </w:r>
+      <w:r>
+        <w:rPr>
+          <w:i/>
+          <w:iCs/>
+        </w:rPr>
+        <w:t>User</w:t>
+      </w:r>
+    </w:p>
+    <w:p>
+      <w:r>
+        <w:t>* Select Business Unit and Region</w:t>
+      </w:r>
+      <w:proofErr w:type="gramStart"/>
+      <w:r>
+        <w:t>: :</w:t>
+      </w:r>
+      <w:proofErr w:type="gramEnd"/>
+      <w:r>
+        <w:t xml:space="preserve">    Legacy-JCI BTS NA</w:t>
+      </w:r>
+    </w:p>
+    <w:p>
+      <w:r>
+        <w:t>* Select Action</w:t>
+      </w:r>
+      <w:proofErr w:type="gramStart"/>
+      <w:r>
+        <w:t>: :</w:t>
+      </w:r>
+      <w:proofErr w:type="gramEnd"/>
+      <w:r>
+        <w:t xml:space="preserve">    Add Access</w:t>
+      </w:r>
+    </w:p>
+    <w:p>
+      <w:r>
+        <w:t>* Select Access Level</w:t>
+      </w:r>
+      <w:proofErr w:type="gramStart"/>
+      <w:r>
+        <w:t>: :</w:t>
+      </w:r>
+      <w:proofErr w:type="gramEnd"/>
+      <w:r>
+        <w:t xml:space="preserve">    Modify</w:t>
+      </w:r>
+    </w:p>
+    <w:p>
+      <w:r>
+        <w:t>* Provide full network path, including server name and path (e.g., \\servername\serverfoldername)</w:t>
+      </w:r>
+      <w:proofErr w:type="gramStart"/>
+      <w:r>
+        <w:t>: :</w:t>
+      </w:r>
+      <w:proofErr w:type="gramEnd"/>
+      <w:r>
+        <w:t xml:space="preserve">    \\c1823m003.go.johnsoncontrols.com\yorkdata\esg\Dept1892</w:t>
+      </w:r>
+    </w:p>
+    <w:p>
+      <w:pPr>
+        <w:pStyle w:val="Heading1"/>
+        <w:spacing w:before="240" w:after="0"/>
+        <w:rPr>
+          <w:color w:val="215E99" w:themeColor="text2" w:themeTint="BF"/>
+          <w:sz w:val="32"/>
+          <w:szCs w:val="32"/>
+          <w:u w:val="single"/>
+        </w:rPr>
+      </w:pPr>
+      <w:bookmarkStart w:id="10" w:name="_Toc171489830"/>
+      <w:r>
+        <w:rPr>
+          <w:color w:val="215E99" w:themeColor="text2" w:themeTint="BF"/>
+          <w:sz w:val="32"/>
+          <w:szCs w:val="32"/>
+          <w:u w:val="single"/>
+        </w:rPr>
         <w:t>PROCEDURE</w:t>
       </w:r>
-      <w:bookmarkEnd w:id="9"/>
+      <w:bookmarkEnd w:id="10"/>
     </w:p>
     <w:p/>
     <w:p>
@@ -1634,20 +1930,16 @@
         <w:pStyle w:val="Heading2"/>
         <w:ind w:left="1800"/>
         <w:rPr>
-          <w:b/>
-          <w:bCs/>
           <w:color w:val="215E99" w:themeColor="text2" w:themeTint="BF"/>
           <w:sz w:val="24"/>
           <w:szCs w:val="24"/>
           <w:u w:val="single"/>
         </w:rPr>
       </w:pPr>
-      <w:bookmarkStart w:id="10" w:name="_Toc170906627"/>
-      <w:bookmarkStart w:id="11" w:name="_Toc171431816"/>
-      <w:r>
-        <w:rPr>
-          <w:b/>
-          <w:bCs/>
+      <w:bookmarkStart w:id="11" w:name="_Toc170906627"/>
+      <w:bookmarkStart w:id="12" w:name="_Toc171489831"/>
+      <w:r>
+        <w:rPr>
           <w:color w:val="215E99" w:themeColor="text2" w:themeTint="BF"/>
           <w:sz w:val="24"/>
           <w:szCs w:val="24"/>
@@ -1655,8 +1947,8 @@
         </w:rPr>
         <w:t>“Y” Drive Setup</w:t>
       </w:r>
-      <w:bookmarkEnd w:id="10"/>
       <w:bookmarkEnd w:id="11"/>
+      <w:bookmarkEnd w:id="12"/>
     </w:p>
     <w:p/>
     <w:p>
@@ -1709,7 +2001,7 @@
                     <pic:cNvPicPr/>
                   </pic:nvPicPr>
                   <pic:blipFill>
-                    <a:blip r:embed="rId7">
+                    <a:blip r:embed="rId10">
                       <a:extLst>
                         <a:ext uri="{28A0092B-C50C-407E-A947-70E740481C1C}">
                           <a14:useLocalDpi xmlns:a14="http://schemas.microsoft.com/office/drawing/2010/main" val="0"/>
@@ -1777,7 +2069,7 @@
                     <pic:cNvPicPr/>
                   </pic:nvPicPr>
                   <pic:blipFill>
-                    <a:blip r:embed="rId8">
+                    <a:blip r:embed="rId11">
                       <a:extLst>
                         <a:ext uri="{28A0092B-C50C-407E-A947-70E740481C1C}">
                           <a14:useLocalDpi xmlns:a14="http://schemas.microsoft.com/office/drawing/2010/main" val="0"/>
@@ -1804,13 +2096,8 @@
         </w:drawing>
       </w:r>
       <w:r>
-        <w:t xml:space="preserve">Select “Map network drive” form the </w:t>
-      </w:r>
-      <w:proofErr w:type="gramStart"/>
-      <w:r>
-        <w:t>Ribbon</w:t>
-      </w:r>
-      <w:proofErr w:type="gramEnd"/>
+        <w:t>Select “Map network drive” form the Ribbon</w:t>
+      </w:r>
       <w:r>
         <w:rPr>
           <w:noProof/>
@@ -1840,23 +2127,101 @@
       <w:pPr>
         <w:pStyle w:val="ListParagraph"/>
       </w:pPr>
+    </w:p>
+    <w:p>
+      <w:pPr>
+        <w:pStyle w:val="ListParagraph"/>
+        <w:ind w:left="1800"/>
+      </w:pPr>
+    </w:p>
+    <w:p>
+      <w:pPr>
+        <w:pStyle w:val="ListParagraph"/>
+        <w:numPr>
+          <w:ilvl w:val="2"/>
+          <w:numId w:val="6"/>
+        </w:numPr>
+      </w:pPr>
+      <w:r>
+        <w:t xml:space="preserve">Use the drop down and select “Y” for the “Drive”.  </w:t>
+      </w:r>
+    </w:p>
+    <w:p>
+      <w:pPr>
+        <w:pStyle w:val="ListParagraph"/>
+        <w:numPr>
+          <w:ilvl w:val="2"/>
+          <w:numId w:val="6"/>
+        </w:numPr>
+      </w:pPr>
+      <w:r>
+        <w:t xml:space="preserve">Enter </w:t>
+      </w:r>
+      <w:hyperlink r:id="rId12" w:history="1">
+        <w:r>
+          <w:rPr>
+            <w:rStyle w:val="Hyperlink"/>
+          </w:rPr>
+          <w:t>\\c1823m003.go.johnsoncontrols.com\yorkdata\esg\Dept1892</w:t>
+        </w:r>
+      </w:hyperlink>
+      <w:r>
+        <w:t xml:space="preserve"> into “Folder”</w:t>
+      </w:r>
+    </w:p>
+    <w:p>
+      <w:pPr>
+        <w:pStyle w:val="ListParagraph"/>
+        <w:numPr>
+          <w:ilvl w:val="2"/>
+          <w:numId w:val="6"/>
+        </w:numPr>
+      </w:pPr>
+      <w:r>
+        <w:t>V</w:t>
+      </w:r>
+      <w:r>
+        <w:t>erify “Reconnect at Sign-in” is selected.</w:t>
+      </w:r>
+    </w:p>
+    <w:p>
+      <w:pPr>
+        <w:pStyle w:val="ListParagraph"/>
+        <w:numPr>
+          <w:ilvl w:val="2"/>
+          <w:numId w:val="6"/>
+        </w:numPr>
+      </w:pPr>
+      <w:r>
+        <w:t>Verify “Connect using different credentials” is not selected.</w:t>
+      </w:r>
+    </w:p>
+    <w:p>
+      <w:pPr>
+        <w:pStyle w:val="ListParagraph"/>
+        <w:numPr>
+          <w:ilvl w:val="2"/>
+          <w:numId w:val="6"/>
+        </w:numPr>
+      </w:pPr>
       <w:r>
         <w:rPr>
           <w:noProof/>
         </w:rPr>
+        <w:lastRenderedPageBreak/>
         <w:drawing>
-          <wp:anchor distT="0" distB="0" distL="114300" distR="114300" simplePos="0" relativeHeight="251661312" behindDoc="0" locked="0" layoutInCell="1" allowOverlap="1" wp14:anchorId="392F7181" wp14:editId="6C22254C">
+          <wp:anchor distT="0" distB="0" distL="114300" distR="114300" simplePos="0" relativeHeight="251663360" behindDoc="0" locked="0" layoutInCell="1" allowOverlap="1" wp14:anchorId="7D9BBC0B" wp14:editId="14CCE98C">
             <wp:simplePos x="0" y="0"/>
             <wp:positionH relativeFrom="margin">
               <wp:align>center</wp:align>
             </wp:positionH>
             <wp:positionV relativeFrom="paragraph">
-              <wp:posOffset>220980</wp:posOffset>
+              <wp:posOffset>225425</wp:posOffset>
             </wp:positionV>
             <wp:extent cx="5838825" cy="3981450"/>
             <wp:effectExtent l="0" t="0" r="9525" b="0"/>
             <wp:wrapTopAndBottom/>
-            <wp:docPr id="502435554" name="Picture 1" descr="A screenshot of a computer&#10;&#10;Description automatically generated"/>
+            <wp:docPr id="441437068" name="Picture 1" descr="A screenshot of a computer&#10;&#10;Description automatically generated"/>
             <wp:cNvGraphicFramePr>
               <a:graphicFrameLocks xmlns:a="http://schemas.openxmlformats.org/drawingml/2006/main" noChangeAspect="1"/>
             </wp:cNvGraphicFramePr>
@@ -1868,7 +2233,7 @@
                     <pic:cNvPicPr/>
                   </pic:nvPicPr>
                   <pic:blipFill>
-                    <a:blip r:embed="rId9">
+                    <a:blip r:embed="rId13">
                       <a:extLst>
                         <a:ext uri="{28A0092B-C50C-407E-A947-70E740481C1C}">
                           <a14:useLocalDpi xmlns:a14="http://schemas.microsoft.com/office/drawing/2010/main" val="0"/>
@@ -1894,86 +2259,6 @@
           </wp:anchor>
         </w:drawing>
       </w:r>
-    </w:p>
-    <w:p>
-      <w:pPr>
-        <w:pStyle w:val="ListParagraph"/>
-        <w:ind w:left="1800"/>
-      </w:pPr>
-    </w:p>
-    <w:p>
-      <w:pPr>
-        <w:pStyle w:val="ListParagraph"/>
-        <w:numPr>
-          <w:ilvl w:val="2"/>
-          <w:numId w:val="6"/>
-        </w:numPr>
-      </w:pPr>
-      <w:r>
-        <w:t xml:space="preserve">Use the drop down and select “Y” for the “Drive”.  </w:t>
-      </w:r>
-    </w:p>
-    <w:p>
-      <w:pPr>
-        <w:pStyle w:val="ListParagraph"/>
-        <w:numPr>
-          <w:ilvl w:val="2"/>
-          <w:numId w:val="6"/>
-        </w:numPr>
-      </w:pPr>
-      <w:r>
-        <w:t xml:space="preserve">Enter </w:t>
-      </w:r>
-      <w:hyperlink r:id="rId10" w:history="1">
-        <w:r>
-          <w:rPr>
-            <w:rStyle w:val="Hyperlink"/>
-          </w:rPr>
-          <w:t>\\c1823m003.go.johnsoncontrols.com\yorkdata\esg\Dept1892</w:t>
-        </w:r>
-      </w:hyperlink>
-      <w:r>
-        <w:t xml:space="preserve"> into “</w:t>
-      </w:r>
-      <w:proofErr w:type="gramStart"/>
-      <w:r>
-        <w:t>Folder”</w:t>
-      </w:r>
-      <w:proofErr w:type="gramEnd"/>
-    </w:p>
-    <w:p>
-      <w:pPr>
-        <w:pStyle w:val="ListParagraph"/>
-        <w:numPr>
-          <w:ilvl w:val="2"/>
-          <w:numId w:val="6"/>
-        </w:numPr>
-      </w:pPr>
-      <w:r>
-        <w:t>Verify “Reconnect at Sign-in” is selected.</w:t>
-      </w:r>
-    </w:p>
-    <w:p>
-      <w:pPr>
-        <w:pStyle w:val="ListParagraph"/>
-        <w:numPr>
-          <w:ilvl w:val="2"/>
-          <w:numId w:val="6"/>
-        </w:numPr>
-      </w:pPr>
-      <w:r>
-        <w:lastRenderedPageBreak/>
-        <w:t>Verify “Connect using different credentials” is not selected.</w:t>
-      </w:r>
-    </w:p>
-    <w:p>
-      <w:pPr>
-        <w:pStyle w:val="ListParagraph"/>
-        <w:numPr>
-          <w:ilvl w:val="2"/>
-          <w:numId w:val="6"/>
-        </w:numPr>
-      </w:pPr>
       <w:r>
         <w:t>Press “Finish”</w:t>
       </w:r>
@@ -2004,7 +2289,7 @@
       </w:r>
     </w:p>
     <w:sectPr>
-      <w:headerReference w:type="default" r:id="rId11"/>
+      <w:headerReference w:type="default" r:id="rId14"/>
       <w:pgSz w:w="12240" w:h="15840"/>
       <w:pgMar w:top="720" w:right="720" w:bottom="720" w:left="720" w:header="432" w:footer="144" w:gutter="0"/>
       <w:cols w:space="720"/>
@@ -2224,7 +2509,25 @@
         <w:i/>
         <w:sz w:val="20"/>
       </w:rPr>
-      <w:t>“National Instruments LabVIEW Install Quick Reference Guide”</w:t>
+      <w:t>“</w:t>
+    </w:r>
+    <w:r>
+      <w:rPr>
+        <w:rFonts w:ascii="Arial" w:eastAsia="Times New Roman" w:hAnsi="Arial" w:cs="Arial"/>
+        <w:b/>
+        <w:i/>
+        <w:sz w:val="20"/>
+      </w:rPr>
+      <w:t>Y Drive Quick Start Guide</w:t>
+    </w:r>
+    <w:r>
+      <w:rPr>
+        <w:rFonts w:ascii="Arial" w:eastAsia="Times New Roman" w:hAnsi="Arial" w:cs="Arial"/>
+        <w:b/>
+        <w:i/>
+        <w:sz w:val="20"/>
+      </w:rPr>
+      <w:t>”</w:t>
     </w:r>
   </w:p>
   <w:p>
@@ -2250,6 +2553,13 @@
     <w:r>
       <w:rPr>
         <w:rFonts w:ascii="Arial" w:eastAsia="Times New Roman" w:hAnsi="Arial" w:cs="Arial"/>
+        <w:i/>
+      </w:rPr>
+      <w:t xml:space="preserve">           </w:t>
+    </w:r>
+    <w:r>
+      <w:rPr>
+        <w:rFonts w:ascii="Arial" w:eastAsia="Times New Roman" w:hAnsi="Arial" w:cs="Arial"/>
       </w:rPr>
       <w:t>JCI INTERNAL ONLY</w:t>
     </w:r>
@@ -2260,6 +2570,95 @@
 <file path=word/numbering.xml><?xml version="1.0" encoding="utf-8"?>
 <w:numbering xmlns:wpc="http://schemas.microsoft.com/office/word/2010/wordprocessingCanvas" xmlns:cx="http://schemas.microsoft.com/office/drawing/2014/chartex" xmlns:cx1="http://schemas.microsoft.com/office/drawing/2015/9/8/chartex" xmlns:cx2="http://schemas.microsoft.com/office/drawing/2015/10/21/chartex" xmlns:cx3="http://schemas.microsoft.com/office/drawing/2016/5/9/chartex" xmlns:cx4="http://schemas.microsoft.com/office/drawing/2016/5/10/chartex" xmlns:cx5="http://schemas.microsoft.com/office/drawing/2016/5/11/chartex" xmlns:cx6="http://schemas.microsoft.com/office/drawing/2016/5/12/chartex" xmlns:cx7="http://schemas.microsoft.com/office/drawing/2016/5/13/chartex" xmlns:cx8="http://schemas.microsoft.com/office/drawing/2016/5/14/chartex" xmlns:mc="http://schemas.openxmlformats.org/markup-compatibility/2006" xmlns:aink="http://schemas.microsoft.com/office/drawing/2016/ink" xmlns:am3d="http://schemas.microsoft.com/office/drawing/2017/model3d" xmlns:o="urn:schemas-microsoft-com:office:office" xmlns:oel="http://schemas.microsoft.com/office/2019/extlst" xmlns:r="http://schemas.openxmlformats.org/officeDocument/2006/relationships" xmlns:m="http://schemas.openxmlformats.org/officeDocument/2006/math" xmlns:v="urn:schemas-microsoft-com:vml" xmlns:wp14="http://schemas.microsoft.com/office/word/2010/wordprocessingDrawing" xmlns:wp="http://schemas.openxmlformats.org/drawingml/2006/wordprocessingDrawing" xmlns:w10="urn:schemas-microsoft-com:office:word" xmlns:w="http://schemas.openxmlformats.org/wordprocessingml/2006/main" xmlns:w14="http://schemas.microsoft.com/office/word/2010/wordml" xmlns:w15="http://schemas.microsoft.com/office/word/2012/wordml" xmlns:w16cex="http://schemas.microsoft.com/office/word/2018/wordml/cex" xmlns:w16cid="http://schemas.microsoft.com/office/word/2016/wordml/cid" xmlns:w16="http://schemas.microsoft.com/office/word/2018/wordml" xmlns:w16du="http://schemas.microsoft.com/office/word/2023/wordml/word16du" xmlns:w16sdtdh="http://schemas.microsoft.com/office/word/2020/wordml/sdtdatahash" xmlns:w16se="http://schemas.microsoft.com/office/word/2015/wordml/symex" xmlns:wpg="http://schemas.microsoft.com/office/word/2010/wordprocessingGroup" xmlns:wpi="http://schemas.microsoft.com/office/word/2010/wordprocessingInk" xmlns:wne="http://schemas.microsoft.com/office/word/2006/wordml" xmlns:wps="http://schemas.microsoft.com/office/word/2010/wordprocessingShape" mc:Ignorable="w14 w15 w16se w16cid w16 w16cex w16sdtdh w16du wp14">
   <w:abstractNum w:abstractNumId="0" w15:restartNumberingAfterBreak="0">
+    <w:nsid w:val="33324F0A"/>
+    <w:multiLevelType w:val="hybridMultilevel"/>
+    <w:tmpl w:val="F4969E22"/>
+    <w:lvl w:ilvl="0" w:tplc="04090015">
+      <w:start w:val="1"/>
+      <w:numFmt w:val="upperLetter"/>
+      <w:lvlText w:val="%1."/>
+      <w:lvlJc w:val="left"/>
+      <w:pPr>
+        <w:ind w:left="720" w:hanging="360"/>
+      </w:pPr>
+      <w:rPr>
+        <w:rFonts w:hint="default"/>
+      </w:rPr>
+    </w:lvl>
+    <w:lvl w:ilvl="1" w:tplc="04090019">
+      <w:start w:val="1"/>
+      <w:numFmt w:val="lowerLetter"/>
+      <w:lvlText w:val="%2."/>
+      <w:lvlJc w:val="left"/>
+      <w:pPr>
+        <w:ind w:left="1440" w:hanging="360"/>
+      </w:pPr>
+    </w:lvl>
+    <w:lvl w:ilvl="2" w:tplc="0409001B" w:tentative="1">
+      <w:start w:val="1"/>
+      <w:numFmt w:val="lowerRoman"/>
+      <w:lvlText w:val="%3."/>
+      <w:lvlJc w:val="right"/>
+      <w:pPr>
+        <w:ind w:left="2160" w:hanging="180"/>
+      </w:pPr>
+    </w:lvl>
+    <w:lvl w:ilvl="3" w:tplc="0409000F" w:tentative="1">
+      <w:start w:val="1"/>
+      <w:numFmt w:val="decimal"/>
+      <w:lvlText w:val="%4."/>
+      <w:lvlJc w:val="left"/>
+      <w:pPr>
+        <w:ind w:left="2880" w:hanging="360"/>
+      </w:pPr>
+    </w:lvl>
+    <w:lvl w:ilvl="4" w:tplc="04090019" w:tentative="1">
+      <w:start w:val="1"/>
+      <w:numFmt w:val="lowerLetter"/>
+      <w:lvlText w:val="%5."/>
+      <w:lvlJc w:val="left"/>
+      <w:pPr>
+        <w:ind w:left="3600" w:hanging="360"/>
+      </w:pPr>
+    </w:lvl>
+    <w:lvl w:ilvl="5" w:tplc="0409001B" w:tentative="1">
+      <w:start w:val="1"/>
+      <w:numFmt w:val="lowerRoman"/>
+      <w:lvlText w:val="%6."/>
+      <w:lvlJc w:val="right"/>
+      <w:pPr>
+        <w:ind w:left="4320" w:hanging="180"/>
+      </w:pPr>
+    </w:lvl>
+    <w:lvl w:ilvl="6" w:tplc="0409000F" w:tentative="1">
+      <w:start w:val="1"/>
+      <w:numFmt w:val="decimal"/>
+      <w:lvlText w:val="%7."/>
+      <w:lvlJc w:val="left"/>
+      <w:pPr>
+        <w:ind w:left="5040" w:hanging="360"/>
+      </w:pPr>
+    </w:lvl>
+    <w:lvl w:ilvl="7" w:tplc="04090019" w:tentative="1">
+      <w:start w:val="1"/>
+      <w:numFmt w:val="lowerLetter"/>
+      <w:lvlText w:val="%8."/>
+      <w:lvlJc w:val="left"/>
+      <w:pPr>
+        <w:ind w:left="5760" w:hanging="360"/>
+      </w:pPr>
+    </w:lvl>
+    <w:lvl w:ilvl="8" w:tplc="0409001B" w:tentative="1">
+      <w:start w:val="1"/>
+      <w:numFmt w:val="lowerRoman"/>
+      <w:lvlText w:val="%9."/>
+      <w:lvlJc w:val="right"/>
+      <w:pPr>
+        <w:ind w:left="6480" w:hanging="180"/>
+      </w:pPr>
+    </w:lvl>
+  </w:abstractNum>
+  <w:abstractNum w:abstractNumId="1" w15:restartNumberingAfterBreak="0">
     <w:nsid w:val="3C194B2A"/>
     <w:multiLevelType w:val="multilevel"/>
     <w:tmpl w:val="AE8601A6"/>
@@ -2372,7 +2771,120 @@
       </w:pPr>
     </w:lvl>
   </w:abstractNum>
-  <w:abstractNum w:abstractNumId="1" w15:restartNumberingAfterBreak="0">
+  <w:abstractNum w:abstractNumId="2" w15:restartNumberingAfterBreak="0">
+    <w:nsid w:val="3EA7415D"/>
+    <w:multiLevelType w:val="hybridMultilevel"/>
+    <w:tmpl w:val="B6DCB610"/>
+    <w:lvl w:ilvl="0" w:tplc="04090001">
+      <w:start w:val="1"/>
+      <w:numFmt w:val="bullet"/>
+      <w:lvlText w:val=""/>
+      <w:lvlJc w:val="left"/>
+      <w:pPr>
+        <w:ind w:left="720" w:hanging="360"/>
+      </w:pPr>
+      <w:rPr>
+        <w:rFonts w:ascii="Symbol" w:hAnsi="Symbol" w:hint="default"/>
+      </w:rPr>
+    </w:lvl>
+    <w:lvl w:ilvl="1" w:tplc="04090003" w:tentative="1">
+      <w:start w:val="1"/>
+      <w:numFmt w:val="bullet"/>
+      <w:lvlText w:val="o"/>
+      <w:lvlJc w:val="left"/>
+      <w:pPr>
+        <w:ind w:left="1440" w:hanging="360"/>
+      </w:pPr>
+      <w:rPr>
+        <w:rFonts w:ascii="Courier New" w:hAnsi="Courier New" w:cs="Courier New" w:hint="default"/>
+      </w:rPr>
+    </w:lvl>
+    <w:lvl w:ilvl="2" w:tplc="04090005" w:tentative="1">
+      <w:start w:val="1"/>
+      <w:numFmt w:val="bullet"/>
+      <w:lvlText w:val=""/>
+      <w:lvlJc w:val="left"/>
+      <w:pPr>
+        <w:ind w:left="2160" w:hanging="360"/>
+      </w:pPr>
+      <w:rPr>
+        <w:rFonts w:ascii="Wingdings" w:hAnsi="Wingdings" w:hint="default"/>
+      </w:rPr>
+    </w:lvl>
+    <w:lvl w:ilvl="3" w:tplc="04090001" w:tentative="1">
+      <w:start w:val="1"/>
+      <w:numFmt w:val="bullet"/>
+      <w:lvlText w:val=""/>
+      <w:lvlJc w:val="left"/>
+      <w:pPr>
+        <w:ind w:left="2880" w:hanging="360"/>
+      </w:pPr>
+      <w:rPr>
+        <w:rFonts w:ascii="Symbol" w:hAnsi="Symbol" w:hint="default"/>
+      </w:rPr>
+    </w:lvl>
+    <w:lvl w:ilvl="4" w:tplc="04090003" w:tentative="1">
+      <w:start w:val="1"/>
+      <w:numFmt w:val="bullet"/>
+      <w:lvlText w:val="o"/>
+      <w:lvlJc w:val="left"/>
+      <w:pPr>
+        <w:ind w:left="3600" w:hanging="360"/>
+      </w:pPr>
+      <w:rPr>
+        <w:rFonts w:ascii="Courier New" w:hAnsi="Courier New" w:cs="Courier New" w:hint="default"/>
+      </w:rPr>
+    </w:lvl>
+    <w:lvl w:ilvl="5" w:tplc="04090005" w:tentative="1">
+      <w:start w:val="1"/>
+      <w:numFmt w:val="bullet"/>
+      <w:lvlText w:val=""/>
+      <w:lvlJc w:val="left"/>
+      <w:pPr>
+        <w:ind w:left="4320" w:hanging="360"/>
+      </w:pPr>
+      <w:rPr>
+        <w:rFonts w:ascii="Wingdings" w:hAnsi="Wingdings" w:hint="default"/>
+      </w:rPr>
+    </w:lvl>
+    <w:lvl w:ilvl="6" w:tplc="04090001" w:tentative="1">
+      <w:start w:val="1"/>
+      <w:numFmt w:val="bullet"/>
+      <w:lvlText w:val=""/>
+      <w:lvlJc w:val="left"/>
+      <w:pPr>
+        <w:ind w:left="5040" w:hanging="360"/>
+      </w:pPr>
+      <w:rPr>
+        <w:rFonts w:ascii="Symbol" w:hAnsi="Symbol" w:hint="default"/>
+      </w:rPr>
+    </w:lvl>
+    <w:lvl w:ilvl="7" w:tplc="04090003" w:tentative="1">
+      <w:start w:val="1"/>
+      <w:numFmt w:val="bullet"/>
+      <w:lvlText w:val="o"/>
+      <w:lvlJc w:val="left"/>
+      <w:pPr>
+        <w:ind w:left="5760" w:hanging="360"/>
+      </w:pPr>
+      <w:rPr>
+        <w:rFonts w:ascii="Courier New" w:hAnsi="Courier New" w:cs="Courier New" w:hint="default"/>
+      </w:rPr>
+    </w:lvl>
+    <w:lvl w:ilvl="8" w:tplc="04090005" w:tentative="1">
+      <w:start w:val="1"/>
+      <w:numFmt w:val="bullet"/>
+      <w:lvlText w:val=""/>
+      <w:lvlJc w:val="left"/>
+      <w:pPr>
+        <w:ind w:left="6480" w:hanging="360"/>
+      </w:pPr>
+      <w:rPr>
+        <w:rFonts w:ascii="Wingdings" w:hAnsi="Wingdings" w:hint="default"/>
+      </w:rPr>
+    </w:lvl>
+  </w:abstractNum>
+  <w:abstractNum w:abstractNumId="3" w15:restartNumberingAfterBreak="0">
     <w:nsid w:val="4B680ADA"/>
     <w:multiLevelType w:val="hybridMultilevel"/>
     <w:tmpl w:val="74241FBA"/>
@@ -2482,7 +2994,7 @@
       </w:rPr>
     </w:lvl>
   </w:abstractNum>
-  <w:abstractNum w:abstractNumId="2" w15:restartNumberingAfterBreak="0">
+  <w:abstractNum w:abstractNumId="4" w15:restartNumberingAfterBreak="0">
     <w:nsid w:val="4FC1635D"/>
     <w:multiLevelType w:val="hybridMultilevel"/>
     <w:tmpl w:val="C5F61C86"/>
@@ -2568,7 +3080,7 @@
       </w:pPr>
     </w:lvl>
   </w:abstractNum>
-  <w:abstractNum w:abstractNumId="3" w15:restartNumberingAfterBreak="0">
+  <w:abstractNum w:abstractNumId="5" w15:restartNumberingAfterBreak="0">
     <w:nsid w:val="5C520700"/>
     <w:multiLevelType w:val="hybridMultilevel"/>
     <w:tmpl w:val="1082D05A"/>
@@ -2654,7 +3166,7 @@
       </w:pPr>
     </w:lvl>
   </w:abstractNum>
-  <w:abstractNum w:abstractNumId="4" w15:restartNumberingAfterBreak="0">
+  <w:abstractNum w:abstractNumId="6" w15:restartNumberingAfterBreak="0">
     <w:nsid w:val="6A614B7E"/>
     <w:multiLevelType w:val="multilevel"/>
     <w:tmpl w:val="CEDC6F28"/>
@@ -2767,7 +3279,7 @@
       </w:pPr>
     </w:lvl>
   </w:abstractNum>
-  <w:abstractNum w:abstractNumId="5" w15:restartNumberingAfterBreak="0">
+  <w:abstractNum w:abstractNumId="7" w15:restartNumberingAfterBreak="0">
     <w:nsid w:val="76F9134A"/>
     <w:multiLevelType w:val="hybridMultilevel"/>
     <w:tmpl w:val="F7369C9A"/>
@@ -2853,7 +3365,7 @@
       </w:pPr>
     </w:lvl>
   </w:abstractNum>
-  <w:abstractNum w:abstractNumId="6" w15:restartNumberingAfterBreak="0">
+  <w:abstractNum w:abstractNumId="8" w15:restartNumberingAfterBreak="0">
     <w:nsid w:val="7C9E1C9D"/>
     <w:multiLevelType w:val="hybridMultilevel"/>
     <w:tmpl w:val="060C4EE6"/>
@@ -2967,25 +3479,31 @@
     </w:lvl>
   </w:abstractNum>
   <w:num w:numId="1" w16cid:durableId="1007246272">
+    <w:abstractNumId w:val="1"/>
+  </w:num>
+  <w:num w:numId="2" w16cid:durableId="1888829875">
+    <w:abstractNumId w:val="6"/>
+  </w:num>
+  <w:num w:numId="3" w16cid:durableId="1849900305">
+    <w:abstractNumId w:val="8"/>
+  </w:num>
+  <w:num w:numId="4" w16cid:durableId="24598421">
+    <w:abstractNumId w:val="3"/>
+  </w:num>
+  <w:num w:numId="5" w16cid:durableId="1749764460">
+    <w:abstractNumId w:val="7"/>
+  </w:num>
+  <w:num w:numId="6" w16cid:durableId="1145391181">
+    <w:abstractNumId w:val="4"/>
+  </w:num>
+  <w:num w:numId="7" w16cid:durableId="1854222584">
+    <w:abstractNumId w:val="5"/>
+  </w:num>
+  <w:num w:numId="8" w16cid:durableId="2133743351">
     <w:abstractNumId w:val="0"/>
   </w:num>
-  <w:num w:numId="2" w16cid:durableId="1888829875">
-    <w:abstractNumId w:val="4"/>
-  </w:num>
-  <w:num w:numId="3" w16cid:durableId="1849900305">
-    <w:abstractNumId w:val="6"/>
-  </w:num>
-  <w:num w:numId="4" w16cid:durableId="24598421">
-    <w:abstractNumId w:val="1"/>
-  </w:num>
-  <w:num w:numId="5" w16cid:durableId="1749764460">
-    <w:abstractNumId w:val="5"/>
-  </w:num>
-  <w:num w:numId="6" w16cid:durableId="1145391181">
+  <w:num w:numId="9" w16cid:durableId="1115565033">
     <w:abstractNumId w:val="2"/>
-  </w:num>
-  <w:num w:numId="7" w16cid:durableId="1854222584">
-    <w:abstractNumId w:val="3"/>
   </w:num>
 </w:numbering>
 </file>
@@ -4045,6 +4563,18 @@
       <w:ind w:left="220"/>
     </w:pPr>
   </w:style>
+  <w:style w:type="character" w:styleId="UnresolvedMention">
+    <w:name w:val="Unresolved Mention"/>
+    <w:basedOn w:val="DefaultParagraphFont"/>
+    <w:uiPriority w:val="99"/>
+    <w:semiHidden/>
+    <w:unhideWhenUsed/>
+    <w:rsid w:val="00376981"/>
+    <w:rPr>
+      <w:color w:val="605E5C"/>
+      <w:shd w:val="clear" w:color="auto" w:fill="E1DFDD"/>
+    </w:rPr>
+  </w:style>
 </w:styles>
 </file>
 

</xml_diff>